<commit_message>
Add Vanina's audio to the presentation
</commit_message>
<xml_diff>
--- a/Documents/QA Documention/Test Plan.docx
+++ b/Documents/QA Documention/Test Plan.docx
@@ -3086,6 +3086,7 @@
           <w:pPr>
             <w:pStyle w:val="TOC1"/>
             <w:rPr>
+              <w:b w:val="0"/>
               <w:noProof/>
               <w:sz w:val="22"/>
               <w:szCs w:val="22"/>
@@ -3101,11 +3102,10 @@
           <w:r>
             <w:fldChar w:fldCharType="separate"/>
           </w:r>
-          <w:hyperlink w:anchor="_Toc87188629" w:history="1">
+          <w:hyperlink w:anchor="_Toc87210908" w:history="1">
             <w:r>
               <w:rPr>
                 <w:rStyle w:val="Hyperlink"/>
-                <w:rFonts w:cstheme="minorHAnsi"/>
                 <w:noProof/>
                 <w:lang w:val="en-US"/>
               </w:rPr>
@@ -3113,6 +3113,7 @@
             </w:r>
             <w:r>
               <w:rPr>
+                <w:b w:val="0"/>
                 <w:noProof/>
                 <w:sz w:val="22"/>
                 <w:szCs w:val="22"/>
@@ -3123,7 +3124,6 @@
             <w:r>
               <w:rPr>
                 <w:rStyle w:val="Hyperlink"/>
-                <w:rFonts w:cstheme="minorHAnsi"/>
                 <w:noProof/>
                 <w:lang w:val="en-US"/>
               </w:rPr>
@@ -3148,7 +3148,7 @@
                 <w:noProof/>
                 <w:webHidden/>
               </w:rPr>
-              <w:instrText xml:space="preserve"> PAGEREF _Toc87188629 \h </w:instrText>
+              <w:instrText xml:space="preserve"> PAGEREF _Toc87210908 \h </w:instrText>
             </w:r>
             <w:r>
               <w:rPr>
@@ -3183,17 +3183,17 @@
           <w:pPr>
             <w:pStyle w:val="TOC1"/>
             <w:rPr>
+              <w:b w:val="0"/>
               <w:noProof/>
               <w:sz w:val="22"/>
               <w:szCs w:val="22"/>
               <w:lang w:val="en-US" w:eastAsia="en-US"/>
             </w:rPr>
           </w:pPr>
-          <w:hyperlink w:anchor="_Toc87188630" w:history="1">
+          <w:hyperlink w:anchor="_Toc87210909" w:history="1">
             <w:r>
               <w:rPr>
                 <w:rStyle w:val="Hyperlink"/>
-                <w:rFonts w:cstheme="minorHAnsi"/>
                 <w:noProof/>
                 <w:lang w:val="en-US"/>
               </w:rPr>
@@ -3201,6 +3201,7 @@
             </w:r>
             <w:r>
               <w:rPr>
+                <w:b w:val="0"/>
                 <w:noProof/>
                 <w:sz w:val="22"/>
                 <w:szCs w:val="22"/>
@@ -3211,11 +3212,10 @@
             <w:r>
               <w:rPr>
                 <w:rStyle w:val="Hyperlink"/>
-                <w:rFonts w:cstheme="minorHAnsi"/>
                 <w:noProof/>
                 <w:lang w:val="en-US"/>
               </w:rPr>
-              <w:t>ENTRY and exit criteria</w:t>
+              <w:t>Entry and Exit criteria</w:t>
             </w:r>
             <w:r>
               <w:rPr>
@@ -3236,7 +3236,147 @@
                 <w:noProof/>
                 <w:webHidden/>
               </w:rPr>
-              <w:instrText xml:space="preserve"> PAGEREF _Toc87188630 \h </w:instrText>
+              <w:instrText xml:space="preserve"> PAGEREF _Toc87210909 \h </w:instrText>
+            </w:r>
+            <w:r>
+              <w:rPr>
+                <w:noProof/>
+                <w:webHidden/>
+              </w:rPr>
+            </w:r>
+            <w:r>
+              <w:rPr>
+                <w:noProof/>
+                <w:webHidden/>
+              </w:rPr>
+              <w:fldChar w:fldCharType="separate"/>
+            </w:r>
+            <w:r>
+              <w:rPr>
+                <w:noProof/>
+                <w:webHidden/>
+              </w:rPr>
+              <w:t>1</w:t>
+            </w:r>
+            <w:r>
+              <w:rPr>
+                <w:noProof/>
+                <w:webHidden/>
+              </w:rPr>
+              <w:fldChar w:fldCharType="end"/>
+            </w:r>
+          </w:hyperlink>
+        </w:p>
+        <w:p>
+          <w:pPr>
+            <w:pStyle w:val="TOC2"/>
+            <w:tabs>
+              <w:tab w:val="right" w:leader="dot" w:pos="10070"/>
+            </w:tabs>
+            <w:rPr>
+              <w:noProof/>
+              <w:lang w:val="en-US" w:eastAsia="en-US"/>
+            </w:rPr>
+          </w:pPr>
+          <w:hyperlink w:anchor="_Toc87210910" w:history="1">
+            <w:r>
+              <w:rPr>
+                <w:rStyle w:val="Hyperlink"/>
+                <w:noProof/>
+                <w:lang w:val="en-US"/>
+              </w:rPr>
+              <w:t>2.1 Entry Criteria</w:t>
+            </w:r>
+            <w:r>
+              <w:rPr>
+                <w:noProof/>
+                <w:webHidden/>
+              </w:rPr>
+              <w:tab/>
+            </w:r>
+            <w:r>
+              <w:rPr>
+                <w:noProof/>
+                <w:webHidden/>
+              </w:rPr>
+              <w:fldChar w:fldCharType="begin"/>
+            </w:r>
+            <w:r>
+              <w:rPr>
+                <w:noProof/>
+                <w:webHidden/>
+              </w:rPr>
+              <w:instrText xml:space="preserve"> PAGEREF _Toc87210910 \h </w:instrText>
+            </w:r>
+            <w:r>
+              <w:rPr>
+                <w:noProof/>
+                <w:webHidden/>
+              </w:rPr>
+            </w:r>
+            <w:r>
+              <w:rPr>
+                <w:noProof/>
+                <w:webHidden/>
+              </w:rPr>
+              <w:fldChar w:fldCharType="separate"/>
+            </w:r>
+            <w:r>
+              <w:rPr>
+                <w:noProof/>
+                <w:webHidden/>
+              </w:rPr>
+              <w:t>1</w:t>
+            </w:r>
+            <w:r>
+              <w:rPr>
+                <w:noProof/>
+                <w:webHidden/>
+              </w:rPr>
+              <w:fldChar w:fldCharType="end"/>
+            </w:r>
+          </w:hyperlink>
+        </w:p>
+        <w:p>
+          <w:pPr>
+            <w:pStyle w:val="TOC2"/>
+            <w:tabs>
+              <w:tab w:val="right" w:leader="dot" w:pos="10070"/>
+            </w:tabs>
+            <w:rPr>
+              <w:noProof/>
+              <w:lang w:val="en-US" w:eastAsia="en-US"/>
+            </w:rPr>
+          </w:pPr>
+          <w:hyperlink w:anchor="_Toc87210911" w:history="1">
+            <w:r>
+              <w:rPr>
+                <w:rStyle w:val="Hyperlink"/>
+                <w:noProof/>
+                <w:lang w:val="en-US"/>
+              </w:rPr>
+              <w:t>2.2 Exit Criteria</w:t>
+            </w:r>
+            <w:r>
+              <w:rPr>
+                <w:noProof/>
+                <w:webHidden/>
+              </w:rPr>
+              <w:tab/>
+            </w:r>
+            <w:r>
+              <w:rPr>
+                <w:noProof/>
+                <w:webHidden/>
+              </w:rPr>
+              <w:fldChar w:fldCharType="begin"/>
+            </w:r>
+            <w:r>
+              <w:rPr>
+                <w:noProof/>
+                <w:webHidden/>
+              </w:rPr>
+              <w:instrText xml:space="preserve"> PAGEREF _Toc87210911 \h </w:instrText>
             </w:r>
             <w:r>
               <w:rPr>
@@ -3271,21 +3411,39 @@
           <w:pPr>
             <w:pStyle w:val="TOC1"/>
             <w:rPr>
+              <w:b w:val="0"/>
               <w:noProof/>
               <w:sz w:val="22"/>
               <w:szCs w:val="22"/>
               <w:lang w:val="en-US" w:eastAsia="en-US"/>
             </w:rPr>
           </w:pPr>
-          <w:hyperlink w:anchor="_Toc87188631" w:history="1">
+          <w:hyperlink w:anchor="_Toc87210912" w:history="1">
             <w:r>
               <w:rPr>
                 <w:rStyle w:val="Hyperlink"/>
-                <w:rFonts w:cstheme="minorHAnsi"/>
                 <w:noProof/>
                 <w:lang w:val="en-US"/>
               </w:rPr>
-              <w:t>2.1 Entry Criteria</w:t>
+              <w:t>3.</w:t>
+            </w:r>
+            <w:r>
+              <w:rPr>
+                <w:b w:val="0"/>
+                <w:noProof/>
+                <w:sz w:val="22"/>
+                <w:szCs w:val="22"/>
+                <w:lang w:val="en-US" w:eastAsia="en-US"/>
+              </w:rPr>
+              <w:tab/>
+            </w:r>
+            <w:r>
+              <w:rPr>
+                <w:rStyle w:val="Hyperlink"/>
+                <w:noProof/>
+                <w:lang w:val="en-US"/>
+              </w:rPr>
+              <w:t>Goals and Tasks</w:t>
             </w:r>
             <w:r>
               <w:rPr>
@@ -3306,7 +3464,7 @@
                 <w:noProof/>
                 <w:webHidden/>
               </w:rPr>
-              <w:instrText xml:space="preserve"> PAGEREF _Toc87188631 \h </w:instrText>
+              <w:instrText xml:space="preserve"> PAGEREF _Toc87210912 \h </w:instrText>
             </w:r>
             <w:r>
               <w:rPr>
@@ -3326,7 +3484,147 @@
                 <w:noProof/>
                 <w:webHidden/>
               </w:rPr>
-              <w:t>1</w:t>
+              <w:t>2</w:t>
+            </w:r>
+            <w:r>
+              <w:rPr>
+                <w:noProof/>
+                <w:webHidden/>
+              </w:rPr>
+              <w:fldChar w:fldCharType="end"/>
+            </w:r>
+          </w:hyperlink>
+        </w:p>
+        <w:p>
+          <w:pPr>
+            <w:pStyle w:val="TOC2"/>
+            <w:tabs>
+              <w:tab w:val="right" w:leader="dot" w:pos="10070"/>
+            </w:tabs>
+            <w:rPr>
+              <w:noProof/>
+              <w:lang w:val="en-US" w:eastAsia="en-US"/>
+            </w:rPr>
+          </w:pPr>
+          <w:hyperlink w:anchor="_Toc87210913" w:history="1">
+            <w:r>
+              <w:rPr>
+                <w:rStyle w:val="Hyperlink"/>
+                <w:noProof/>
+                <w:lang w:val="en-US"/>
+              </w:rPr>
+              <w:t>3.1 Goals</w:t>
+            </w:r>
+            <w:r>
+              <w:rPr>
+                <w:noProof/>
+                <w:webHidden/>
+              </w:rPr>
+              <w:tab/>
+            </w:r>
+            <w:r>
+              <w:rPr>
+                <w:noProof/>
+                <w:webHidden/>
+              </w:rPr>
+              <w:fldChar w:fldCharType="begin"/>
+            </w:r>
+            <w:r>
+              <w:rPr>
+                <w:noProof/>
+                <w:webHidden/>
+              </w:rPr>
+              <w:instrText xml:space="preserve"> PAGEREF _Toc87210913 \h </w:instrText>
+            </w:r>
+            <w:r>
+              <w:rPr>
+                <w:noProof/>
+                <w:webHidden/>
+              </w:rPr>
+            </w:r>
+            <w:r>
+              <w:rPr>
+                <w:noProof/>
+                <w:webHidden/>
+              </w:rPr>
+              <w:fldChar w:fldCharType="separate"/>
+            </w:r>
+            <w:r>
+              <w:rPr>
+                <w:noProof/>
+                <w:webHidden/>
+              </w:rPr>
+              <w:t>2</w:t>
+            </w:r>
+            <w:r>
+              <w:rPr>
+                <w:noProof/>
+                <w:webHidden/>
+              </w:rPr>
+              <w:fldChar w:fldCharType="end"/>
+            </w:r>
+          </w:hyperlink>
+        </w:p>
+        <w:p>
+          <w:pPr>
+            <w:pStyle w:val="TOC2"/>
+            <w:tabs>
+              <w:tab w:val="right" w:leader="dot" w:pos="10070"/>
+            </w:tabs>
+            <w:rPr>
+              <w:noProof/>
+              <w:lang w:val="en-US" w:eastAsia="en-US"/>
+            </w:rPr>
+          </w:pPr>
+          <w:hyperlink w:anchor="_Toc87210914" w:history="1">
+            <w:r>
+              <w:rPr>
+                <w:rStyle w:val="Hyperlink"/>
+                <w:noProof/>
+                <w:lang w:val="en-US"/>
+              </w:rPr>
+              <w:t>3.2 Tasks</w:t>
+            </w:r>
+            <w:r>
+              <w:rPr>
+                <w:noProof/>
+                <w:webHidden/>
+              </w:rPr>
+              <w:tab/>
+            </w:r>
+            <w:r>
+              <w:rPr>
+                <w:noProof/>
+                <w:webHidden/>
+              </w:rPr>
+              <w:fldChar w:fldCharType="begin"/>
+            </w:r>
+            <w:r>
+              <w:rPr>
+                <w:noProof/>
+                <w:webHidden/>
+              </w:rPr>
+              <w:instrText xml:space="preserve"> PAGEREF _Toc87210914 \h </w:instrText>
+            </w:r>
+            <w:r>
+              <w:rPr>
+                <w:noProof/>
+                <w:webHidden/>
+              </w:rPr>
+            </w:r>
+            <w:r>
+              <w:rPr>
+                <w:noProof/>
+                <w:webHidden/>
+              </w:rPr>
+              <w:fldChar w:fldCharType="separate"/>
+            </w:r>
+            <w:r>
+              <w:rPr>
+                <w:noProof/>
+                <w:webHidden/>
+              </w:rPr>
+              <w:t>2</w:t>
             </w:r>
             <w:r>
               <w:rPr>
@@ -3341,21 +3639,39 @@
           <w:pPr>
             <w:pStyle w:val="TOC1"/>
             <w:rPr>
+              <w:b w:val="0"/>
               <w:noProof/>
               <w:sz w:val="22"/>
               <w:szCs w:val="22"/>
               <w:lang w:val="en-US" w:eastAsia="en-US"/>
             </w:rPr>
           </w:pPr>
-          <w:hyperlink w:anchor="_Toc87188632" w:history="1">
+          <w:hyperlink w:anchor="_Toc87210915" w:history="1">
             <w:r>
               <w:rPr>
                 <w:rStyle w:val="Hyperlink"/>
-                <w:rFonts w:cstheme="minorHAnsi"/>
                 <w:noProof/>
                 <w:lang w:val="en-US"/>
               </w:rPr>
-              <w:t>2.2</w:t>
+              <w:t>4.</w:t>
+            </w:r>
+            <w:r>
+              <w:rPr>
+                <w:b w:val="0"/>
+                <w:noProof/>
+                <w:sz w:val="22"/>
+                <w:szCs w:val="22"/>
+                <w:lang w:val="en-US" w:eastAsia="en-US"/>
+              </w:rPr>
+              <w:tab/>
+            </w:r>
+            <w:r>
+              <w:rPr>
+                <w:rStyle w:val="Hyperlink"/>
+                <w:noProof/>
+                <w:lang w:val="en-US"/>
+              </w:rPr>
+              <w:t>Coverage</w:t>
             </w:r>
             <w:r>
               <w:rPr>
@@ -3376,7 +3692,7 @@
                 <w:noProof/>
                 <w:webHidden/>
               </w:rPr>
-              <w:instrText xml:space="preserve"> PAGEREF _Toc87188632 \h </w:instrText>
+              <w:instrText xml:space="preserve"> PAGEREF _Toc87210915 \h </w:instrText>
             </w:r>
             <w:r>
               <w:rPr>
@@ -3396,7 +3712,163 @@
                 <w:noProof/>
                 <w:webHidden/>
               </w:rPr>
-              <w:t>1</w:t>
+              <w:t>2</w:t>
+            </w:r>
+            <w:r>
+              <w:rPr>
+                <w:noProof/>
+                <w:webHidden/>
+              </w:rPr>
+              <w:fldChar w:fldCharType="end"/>
+            </w:r>
+          </w:hyperlink>
+        </w:p>
+        <w:p>
+          <w:pPr>
+            <w:pStyle w:val="TOC2"/>
+            <w:tabs>
+              <w:tab w:val="right" w:leader="dot" w:pos="10070"/>
+            </w:tabs>
+            <w:rPr>
+              <w:noProof/>
+              <w:lang w:val="en-US" w:eastAsia="en-US"/>
+            </w:rPr>
+          </w:pPr>
+          <w:hyperlink w:anchor="_Toc87210916" w:history="1">
+            <w:r>
+              <w:rPr>
+                <w:rStyle w:val="Hyperlink"/>
+                <w:noProof/>
+                <w:lang w:val="en-US"/>
+              </w:rPr>
+              <w:t>4.1 Manual Testing</w:t>
+            </w:r>
+            <w:r>
+              <w:rPr>
+                <w:noProof/>
+                <w:webHidden/>
+              </w:rPr>
+              <w:tab/>
+            </w:r>
+            <w:r>
+              <w:rPr>
+                <w:noProof/>
+                <w:webHidden/>
+              </w:rPr>
+              <w:fldChar w:fldCharType="begin"/>
+            </w:r>
+            <w:r>
+              <w:rPr>
+                <w:noProof/>
+                <w:webHidden/>
+              </w:rPr>
+              <w:instrText xml:space="preserve"> PAGEREF _Toc87210916 \h </w:instrText>
+            </w:r>
+            <w:r>
+              <w:rPr>
+                <w:noProof/>
+                <w:webHidden/>
+              </w:rPr>
+            </w:r>
+            <w:r>
+              <w:rPr>
+                <w:noProof/>
+                <w:webHidden/>
+              </w:rPr>
+              <w:fldChar w:fldCharType="separate"/>
+            </w:r>
+            <w:r>
+              <w:rPr>
+                <w:noProof/>
+                <w:webHidden/>
+              </w:rPr>
+              <w:t>2</w:t>
+            </w:r>
+            <w:r>
+              <w:rPr>
+                <w:noProof/>
+                <w:webHidden/>
+              </w:rPr>
+              <w:fldChar w:fldCharType="end"/>
+            </w:r>
+          </w:hyperlink>
+        </w:p>
+        <w:p>
+          <w:pPr>
+            <w:pStyle w:val="TOC2"/>
+            <w:tabs>
+              <w:tab w:val="left" w:pos="880"/>
+              <w:tab w:val="right" w:leader="dot" w:pos="10070"/>
+            </w:tabs>
+            <w:rPr>
+              <w:noProof/>
+              <w:lang w:val="en-US" w:eastAsia="en-US"/>
+            </w:rPr>
+          </w:pPr>
+          <w:hyperlink w:anchor="_Toc87210917" w:history="1">
+            <w:r>
+              <w:rPr>
+                <w:rStyle w:val="Hyperlink"/>
+                <w:noProof/>
+                <w:lang w:val="en-US"/>
+              </w:rPr>
+              <w:t>4.2</w:t>
+            </w:r>
+            <w:r>
+              <w:rPr>
+                <w:noProof/>
+                <w:lang w:val="en-US" w:eastAsia="en-US"/>
+              </w:rPr>
+              <w:tab/>
+            </w:r>
+            <w:r>
+              <w:rPr>
+                <w:rStyle w:val="Hyperlink"/>
+                <w:noProof/>
+                <w:lang w:val="en-US"/>
+              </w:rPr>
+              <w:t>Unit Testing</w:t>
+            </w:r>
+            <w:r>
+              <w:rPr>
+                <w:noProof/>
+                <w:webHidden/>
+              </w:rPr>
+              <w:tab/>
+            </w:r>
+            <w:r>
+              <w:rPr>
+                <w:noProof/>
+                <w:webHidden/>
+              </w:rPr>
+              <w:fldChar w:fldCharType="begin"/>
+            </w:r>
+            <w:r>
+              <w:rPr>
+                <w:noProof/>
+                <w:webHidden/>
+              </w:rPr>
+              <w:instrText xml:space="preserve"> PAGEREF _Toc87210917 \h </w:instrText>
+            </w:r>
+            <w:r>
+              <w:rPr>
+                <w:noProof/>
+                <w:webHidden/>
+              </w:rPr>
+            </w:r>
+            <w:r>
+              <w:rPr>
+                <w:noProof/>
+                <w:webHidden/>
+              </w:rPr>
+              <w:fldChar w:fldCharType="separate"/>
+            </w:r>
+            <w:r>
+              <w:rPr>
+                <w:noProof/>
+                <w:webHidden/>
+              </w:rPr>
+              <w:t>2</w:t>
             </w:r>
             <w:r>
               <w:rPr>
@@ -3411,24 +3883,25 @@
           <w:pPr>
             <w:pStyle w:val="TOC1"/>
             <w:rPr>
+              <w:b w:val="0"/>
               <w:noProof/>
               <w:sz w:val="22"/>
               <w:szCs w:val="22"/>
               <w:lang w:val="en-US" w:eastAsia="en-US"/>
             </w:rPr>
           </w:pPr>
-          <w:hyperlink w:anchor="_Toc87188633" w:history="1">
+          <w:hyperlink w:anchor="_Toc87210918" w:history="1">
             <w:r>
               <w:rPr>
                 <w:rStyle w:val="Hyperlink"/>
-                <w:rFonts w:cstheme="minorHAnsi"/>
                 <w:noProof/>
                 <w:lang w:val="en-US"/>
               </w:rPr>
-              <w:t>3.</w:t>
-            </w:r>
-            <w:r>
-              <w:rPr>
+              <w:t>5.</w:t>
+            </w:r>
+            <w:r>
+              <w:rPr>
+                <w:b w:val="0"/>
                 <w:noProof/>
                 <w:sz w:val="22"/>
                 <w:szCs w:val="22"/>
@@ -3439,11 +3912,10 @@
             <w:r>
               <w:rPr>
                 <w:rStyle w:val="Hyperlink"/>
-                <w:rFonts w:cstheme="minorHAnsi"/>
                 <w:noProof/>
                 <w:lang w:val="en-US"/>
               </w:rPr>
-              <w:t>Resume</w:t>
+              <w:t>Approach</w:t>
             </w:r>
             <w:r>
               <w:rPr>
@@ -3464,7 +3936,7 @@
                 <w:noProof/>
                 <w:webHidden/>
               </w:rPr>
-              <w:instrText xml:space="preserve"> PAGEREF _Toc87188633 \h </w:instrText>
+              <w:instrText xml:space="preserve"> PAGEREF _Toc87210918 \h </w:instrText>
             </w:r>
             <w:r>
               <w:rPr>
@@ -3484,7 +3956,77 @@
                 <w:noProof/>
                 <w:webHidden/>
               </w:rPr>
-              <w:t>1</w:t>
+              <w:t>2</w:t>
+            </w:r>
+            <w:r>
+              <w:rPr>
+                <w:noProof/>
+                <w:webHidden/>
+              </w:rPr>
+              <w:fldChar w:fldCharType="end"/>
+            </w:r>
+          </w:hyperlink>
+        </w:p>
+        <w:p>
+          <w:pPr>
+            <w:pStyle w:val="TOC2"/>
+            <w:tabs>
+              <w:tab w:val="right" w:leader="dot" w:pos="10070"/>
+            </w:tabs>
+            <w:rPr>
+              <w:noProof/>
+              <w:lang w:val="en-US" w:eastAsia="en-US"/>
+            </w:rPr>
+          </w:pPr>
+          <w:hyperlink w:anchor="_Toc87210919" w:history="1">
+            <w:r>
+              <w:rPr>
+                <w:rStyle w:val="Hyperlink"/>
+                <w:noProof/>
+                <w:lang w:val="en-US"/>
+              </w:rPr>
+              <w:t>5.1 Techniques that we used for testing</w:t>
+            </w:r>
+            <w:r>
+              <w:rPr>
+                <w:noProof/>
+                <w:webHidden/>
+              </w:rPr>
+              <w:tab/>
+            </w:r>
+            <w:r>
+              <w:rPr>
+                <w:noProof/>
+                <w:webHidden/>
+              </w:rPr>
+              <w:fldChar w:fldCharType="begin"/>
+            </w:r>
+            <w:r>
+              <w:rPr>
+                <w:noProof/>
+                <w:webHidden/>
+              </w:rPr>
+              <w:instrText xml:space="preserve"> PAGEREF _Toc87210919 \h </w:instrText>
+            </w:r>
+            <w:r>
+              <w:rPr>
+                <w:noProof/>
+                <w:webHidden/>
+              </w:rPr>
+            </w:r>
+            <w:r>
+              <w:rPr>
+                <w:noProof/>
+                <w:webHidden/>
+              </w:rPr>
+              <w:fldChar w:fldCharType="separate"/>
+            </w:r>
+            <w:r>
+              <w:rPr>
+                <w:noProof/>
+                <w:webHidden/>
+              </w:rPr>
+              <w:t>2</w:t>
             </w:r>
             <w:r>
               <w:rPr>
@@ -3499,24 +4041,25 @@
           <w:pPr>
             <w:pStyle w:val="TOC1"/>
             <w:rPr>
+              <w:b w:val="0"/>
               <w:noProof/>
               <w:sz w:val="22"/>
               <w:szCs w:val="22"/>
               <w:lang w:val="en-US" w:eastAsia="en-US"/>
             </w:rPr>
           </w:pPr>
-          <w:hyperlink w:anchor="_Toc87188634" w:history="1">
+          <w:hyperlink w:anchor="_Toc87210920" w:history="1">
             <w:r>
               <w:rPr>
                 <w:rStyle w:val="Hyperlink"/>
-                <w:rFonts w:cstheme="minorHAnsi"/>
                 <w:noProof/>
                 <w:lang w:val="en-US"/>
               </w:rPr>
-              <w:t>4.</w:t>
-            </w:r>
-            <w:r>
-              <w:rPr>
+              <w:t>6.</w:t>
+            </w:r>
+            <w:r>
+              <w:rPr>
+                <w:b w:val="0"/>
                 <w:noProof/>
                 <w:sz w:val="22"/>
                 <w:szCs w:val="22"/>
@@ -3527,11 +4070,10 @@
             <w:r>
               <w:rPr>
                 <w:rStyle w:val="Hyperlink"/>
-                <w:rFonts w:cstheme="minorHAnsi"/>
                 <w:noProof/>
                 <w:lang w:val="en-US"/>
               </w:rPr>
-              <w:t>Stages of development</w:t>
+              <w:t>Testing process</w:t>
             </w:r>
             <w:r>
               <w:rPr>
@@ -3552,7 +4094,7 @@
                 <w:noProof/>
                 <w:webHidden/>
               </w:rPr>
-              <w:instrText xml:space="preserve"> PAGEREF _Toc87188634 \h </w:instrText>
+              <w:instrText xml:space="preserve"> PAGEREF _Toc87210920 \h </w:instrText>
             </w:r>
             <w:r>
               <w:rPr>
@@ -3585,23 +4127,23 @@
         </w:p>
         <w:p>
           <w:pPr>
-            <w:pStyle w:val="TOC1"/>
+            <w:pStyle w:val="TOC2"/>
+            <w:tabs>
+              <w:tab w:val="right" w:leader="dot" w:pos="10070"/>
+            </w:tabs>
             <w:rPr>
               <w:noProof/>
-              <w:sz w:val="22"/>
-              <w:szCs w:val="22"/>
               <w:lang w:val="en-US" w:eastAsia="en-US"/>
             </w:rPr>
           </w:pPr>
-          <w:hyperlink w:anchor="_Toc87188635" w:history="1">
+          <w:hyperlink w:anchor="_Toc87210921" w:history="1">
             <w:r>
               <w:rPr>
                 <w:rStyle w:val="Hyperlink"/>
-                <w:rFonts w:cstheme="minorHAnsi"/>
                 <w:noProof/>
                 <w:lang w:val="en-US"/>
               </w:rPr>
-              <w:t>4.1 Idea</w:t>
+              <w:t>6.1 Testing results</w:t>
             </w:r>
             <w:r>
               <w:rPr>
@@ -3622,7 +4164,7 @@
                 <w:noProof/>
                 <w:webHidden/>
               </w:rPr>
-              <w:instrText xml:space="preserve"> PAGEREF _Toc87188635 \h </w:instrText>
+              <w:instrText xml:space="preserve"> PAGEREF _Toc87210921 \h </w:instrText>
             </w:r>
             <w:r>
               <w:rPr>
@@ -3655,23 +4197,23 @@
         </w:p>
         <w:p>
           <w:pPr>
-            <w:pStyle w:val="TOC1"/>
+            <w:pStyle w:val="TOC2"/>
+            <w:tabs>
+              <w:tab w:val="right" w:leader="dot" w:pos="10070"/>
+            </w:tabs>
             <w:rPr>
               <w:noProof/>
-              <w:sz w:val="22"/>
-              <w:szCs w:val="22"/>
               <w:lang w:val="en-US" w:eastAsia="en-US"/>
             </w:rPr>
           </w:pPr>
-          <w:hyperlink w:anchor="_Toc87188636" w:history="1">
+          <w:hyperlink w:anchor="_Toc87210922" w:history="1">
             <w:r>
               <w:rPr>
                 <w:rStyle w:val="Hyperlink"/>
-                <w:rFonts w:cstheme="minorHAnsi"/>
                 <w:noProof/>
                 <w:lang w:val="en-US"/>
               </w:rPr>
-              <w:t>4.2 Organisation</w:t>
+              <w:t>6.2 Resources</w:t>
             </w:r>
             <w:r>
               <w:rPr>
@@ -3692,7 +4234,7 @@
                 <w:noProof/>
                 <w:webHidden/>
               </w:rPr>
-              <w:instrText xml:space="preserve"> PAGEREF _Toc87188636 \h </w:instrText>
+              <w:instrText xml:space="preserve"> PAGEREF _Toc87210922 \h </w:instrText>
             </w:r>
             <w:r>
               <w:rPr>
@@ -3713,374 +4255,6 @@
                 <w:webHidden/>
               </w:rPr>
               <w:t>2</w:t>
-            </w:r>
-            <w:r>
-              <w:rPr>
-                <w:noProof/>
-                <w:webHidden/>
-              </w:rPr>
-              <w:fldChar w:fldCharType="end"/>
-            </w:r>
-          </w:hyperlink>
-        </w:p>
-        <w:p>
-          <w:pPr>
-            <w:pStyle w:val="TOC1"/>
-            <w:rPr>
-              <w:noProof/>
-              <w:sz w:val="22"/>
-              <w:szCs w:val="22"/>
-              <w:lang w:val="en-US" w:eastAsia="en-US"/>
-            </w:rPr>
-          </w:pPr>
-          <w:hyperlink w:anchor="_Toc87188637" w:history="1">
-            <w:r>
-              <w:rPr>
-                <w:rStyle w:val="Hyperlink"/>
-                <w:rFonts w:cstheme="minorHAnsi"/>
-                <w:noProof/>
-                <w:lang w:val="en-US"/>
-              </w:rPr>
-              <w:t>4.3 Realisation</w:t>
-            </w:r>
-            <w:r>
-              <w:rPr>
-                <w:noProof/>
-                <w:webHidden/>
-              </w:rPr>
-              <w:tab/>
-            </w:r>
-            <w:r>
-              <w:rPr>
-                <w:noProof/>
-                <w:webHidden/>
-              </w:rPr>
-              <w:fldChar w:fldCharType="begin"/>
-            </w:r>
-            <w:r>
-              <w:rPr>
-                <w:noProof/>
-                <w:webHidden/>
-              </w:rPr>
-              <w:instrText xml:space="preserve"> PAGEREF _Toc87188637 \h </w:instrText>
-            </w:r>
-            <w:r>
-              <w:rPr>
-                <w:noProof/>
-                <w:webHidden/>
-              </w:rPr>
-            </w:r>
-            <w:r>
-              <w:rPr>
-                <w:noProof/>
-                <w:webHidden/>
-              </w:rPr>
-              <w:fldChar w:fldCharType="separate"/>
-            </w:r>
-            <w:r>
-              <w:rPr>
-                <w:noProof/>
-                <w:webHidden/>
-              </w:rPr>
-              <w:t>2</w:t>
-            </w:r>
-            <w:r>
-              <w:rPr>
-                <w:noProof/>
-                <w:webHidden/>
-              </w:rPr>
-              <w:fldChar w:fldCharType="end"/>
-            </w:r>
-          </w:hyperlink>
-        </w:p>
-        <w:p>
-          <w:pPr>
-            <w:pStyle w:val="TOC1"/>
-            <w:rPr>
-              <w:noProof/>
-              <w:sz w:val="22"/>
-              <w:szCs w:val="22"/>
-              <w:lang w:val="en-US" w:eastAsia="en-US"/>
-            </w:rPr>
-          </w:pPr>
-          <w:hyperlink w:anchor="_Toc87188638" w:history="1">
-            <w:r>
-              <w:rPr>
-                <w:rStyle w:val="Hyperlink"/>
-                <w:rFonts w:cstheme="minorHAnsi"/>
-                <w:noProof/>
-                <w:lang w:val="en-US"/>
-              </w:rPr>
-              <w:t>4.4 Testing</w:t>
-            </w:r>
-            <w:r>
-              <w:rPr>
-                <w:noProof/>
-                <w:webHidden/>
-              </w:rPr>
-              <w:tab/>
-            </w:r>
-            <w:r>
-              <w:rPr>
-                <w:noProof/>
-                <w:webHidden/>
-              </w:rPr>
-              <w:fldChar w:fldCharType="begin"/>
-            </w:r>
-            <w:r>
-              <w:rPr>
-                <w:noProof/>
-                <w:webHidden/>
-              </w:rPr>
-              <w:instrText xml:space="preserve"> PAGEREF _Toc87188638 \h </w:instrText>
-            </w:r>
-            <w:r>
-              <w:rPr>
-                <w:noProof/>
-                <w:webHidden/>
-              </w:rPr>
-            </w:r>
-            <w:r>
-              <w:rPr>
-                <w:noProof/>
-                <w:webHidden/>
-              </w:rPr>
-              <w:fldChar w:fldCharType="separate"/>
-            </w:r>
-            <w:r>
-              <w:rPr>
-                <w:noProof/>
-                <w:webHidden/>
-              </w:rPr>
-              <w:t>2</w:t>
-            </w:r>
-            <w:r>
-              <w:rPr>
-                <w:noProof/>
-                <w:webHidden/>
-              </w:rPr>
-              <w:fldChar w:fldCharType="end"/>
-            </w:r>
-          </w:hyperlink>
-        </w:p>
-        <w:p>
-          <w:pPr>
-            <w:pStyle w:val="TOC1"/>
-            <w:rPr>
-              <w:noProof/>
-              <w:sz w:val="22"/>
-              <w:szCs w:val="22"/>
-              <w:lang w:val="en-US" w:eastAsia="en-US"/>
-            </w:rPr>
-          </w:pPr>
-          <w:hyperlink w:anchor="_Toc87188639" w:history="1">
-            <w:r>
-              <w:rPr>
-                <w:rStyle w:val="Hyperlink"/>
-                <w:rFonts w:cstheme="minorHAnsi"/>
-                <w:noProof/>
-                <w:lang w:val="en-US"/>
-              </w:rPr>
-              <w:t>4.5 Polishing</w:t>
-            </w:r>
-            <w:r>
-              <w:rPr>
-                <w:noProof/>
-                <w:webHidden/>
-              </w:rPr>
-              <w:tab/>
-            </w:r>
-            <w:r>
-              <w:rPr>
-                <w:noProof/>
-                <w:webHidden/>
-              </w:rPr>
-              <w:fldChar w:fldCharType="begin"/>
-            </w:r>
-            <w:r>
-              <w:rPr>
-                <w:noProof/>
-                <w:webHidden/>
-              </w:rPr>
-              <w:instrText xml:space="preserve"> PAGEREF _Toc87188639 \h </w:instrText>
-            </w:r>
-            <w:r>
-              <w:rPr>
-                <w:noProof/>
-                <w:webHidden/>
-              </w:rPr>
-            </w:r>
-            <w:r>
-              <w:rPr>
-                <w:noProof/>
-                <w:webHidden/>
-              </w:rPr>
-              <w:fldChar w:fldCharType="separate"/>
-            </w:r>
-            <w:r>
-              <w:rPr>
-                <w:noProof/>
-                <w:webHidden/>
-              </w:rPr>
-              <w:t>2</w:t>
-            </w:r>
-            <w:r>
-              <w:rPr>
-                <w:noProof/>
-                <w:webHidden/>
-              </w:rPr>
-              <w:fldChar w:fldCharType="end"/>
-            </w:r>
-          </w:hyperlink>
-        </w:p>
-        <w:p>
-          <w:pPr>
-            <w:pStyle w:val="TOC1"/>
-            <w:rPr>
-              <w:noProof/>
-              <w:sz w:val="22"/>
-              <w:szCs w:val="22"/>
-              <w:lang w:val="en-US" w:eastAsia="en-US"/>
-            </w:rPr>
-          </w:pPr>
-          <w:hyperlink w:anchor="_Toc87188640" w:history="1">
-            <w:r>
-              <w:rPr>
-                <w:rStyle w:val="Hyperlink"/>
-                <w:rFonts w:cstheme="minorHAnsi"/>
-                <w:noProof/>
-                <w:lang w:val="en-US"/>
-              </w:rPr>
-              <w:t>4.6 Presenting</w:t>
-            </w:r>
-            <w:r>
-              <w:rPr>
-                <w:noProof/>
-                <w:webHidden/>
-              </w:rPr>
-              <w:tab/>
-            </w:r>
-            <w:r>
-              <w:rPr>
-                <w:noProof/>
-                <w:webHidden/>
-              </w:rPr>
-              <w:fldChar w:fldCharType="begin"/>
-            </w:r>
-            <w:r>
-              <w:rPr>
-                <w:noProof/>
-                <w:webHidden/>
-              </w:rPr>
-              <w:instrText xml:space="preserve"> PAGEREF _Toc87188640 \h </w:instrText>
-            </w:r>
-            <w:r>
-              <w:rPr>
-                <w:noProof/>
-                <w:webHidden/>
-              </w:rPr>
-            </w:r>
-            <w:r>
-              <w:rPr>
-                <w:noProof/>
-                <w:webHidden/>
-              </w:rPr>
-              <w:fldChar w:fldCharType="separate"/>
-            </w:r>
-            <w:r>
-              <w:rPr>
-                <w:noProof/>
-                <w:webHidden/>
-              </w:rPr>
-              <w:t>2</w:t>
-            </w:r>
-            <w:r>
-              <w:rPr>
-                <w:noProof/>
-                <w:webHidden/>
-              </w:rPr>
-              <w:fldChar w:fldCharType="end"/>
-            </w:r>
-          </w:hyperlink>
-        </w:p>
-        <w:p>
-          <w:pPr>
-            <w:pStyle w:val="TOC1"/>
-            <w:rPr>
-              <w:noProof/>
-              <w:sz w:val="22"/>
-              <w:szCs w:val="22"/>
-              <w:lang w:val="en-US" w:eastAsia="en-US"/>
-            </w:rPr>
-          </w:pPr>
-          <w:hyperlink w:anchor="_Toc87188641" w:history="1">
-            <w:r>
-              <w:rPr>
-                <w:rStyle w:val="Hyperlink"/>
-                <w:rFonts w:cstheme="minorHAnsi"/>
-                <w:noProof/>
-                <w:lang w:val="en-US"/>
-              </w:rPr>
-              <w:t>5.</w:t>
-            </w:r>
-            <w:r>
-              <w:rPr>
-                <w:noProof/>
-                <w:sz w:val="22"/>
-                <w:szCs w:val="22"/>
-                <w:lang w:val="en-US" w:eastAsia="en-US"/>
-              </w:rPr>
-              <w:tab/>
-            </w:r>
-            <w:r>
-              <w:rPr>
-                <w:rStyle w:val="Hyperlink"/>
-                <w:rFonts w:cstheme="minorHAnsi"/>
-                <w:noProof/>
-                <w:lang w:val="en-US"/>
-              </w:rPr>
-              <w:t>Diagram</w:t>
-            </w:r>
-            <w:r>
-              <w:rPr>
-                <w:noProof/>
-                <w:webHidden/>
-              </w:rPr>
-              <w:tab/>
-            </w:r>
-            <w:r>
-              <w:rPr>
-                <w:noProof/>
-                <w:webHidden/>
-              </w:rPr>
-              <w:fldChar w:fldCharType="begin"/>
-            </w:r>
-            <w:r>
-              <w:rPr>
-                <w:noProof/>
-                <w:webHidden/>
-              </w:rPr>
-              <w:instrText xml:space="preserve"> PAGEREF _Toc87188641 \h </w:instrText>
-            </w:r>
-            <w:r>
-              <w:rPr>
-                <w:noProof/>
-                <w:webHidden/>
-              </w:rPr>
-            </w:r>
-            <w:r>
-              <w:rPr>
-                <w:noProof/>
-                <w:webHidden/>
-              </w:rPr>
-              <w:fldChar w:fldCharType="separate"/>
-            </w:r>
-            <w:r>
-              <w:rPr>
-                <w:noProof/>
-                <w:webHidden/>
-              </w:rPr>
-              <w:t>3</w:t>
             </w:r>
             <w:r>
               <w:rPr>
@@ -4114,12 +4288,14 @@
           <w:lang w:val="en-US"/>
         </w:rPr>
       </w:pPr>
+      <w:bookmarkStart w:id="0" w:name="_Toc87210908"/>
       <w:r>
         <w:rPr>
           <w:lang w:val="en-US"/>
         </w:rPr>
         <w:t>Introduction</w:t>
       </w:r>
+      <w:bookmarkEnd w:id="0"/>
     </w:p>
     <w:p>
       <w:pPr>
@@ -4164,12 +4340,14 @@
           <w:lang w:val="en-US"/>
         </w:rPr>
       </w:pPr>
+      <w:bookmarkStart w:id="1" w:name="_Toc87210909"/>
       <w:r>
         <w:rPr>
           <w:lang w:val="en-US"/>
         </w:rPr>
         <w:t>Entry and Exit criteria</w:t>
       </w:r>
+      <w:bookmarkEnd w:id="1"/>
     </w:p>
     <w:p>
       <w:pPr>
@@ -4179,12 +4357,14 @@
           <w:lang w:val="en-US"/>
         </w:rPr>
       </w:pPr>
+      <w:bookmarkStart w:id="2" w:name="_Toc87210910"/>
       <w:r>
         <w:rPr>
           <w:lang w:val="en-US"/>
         </w:rPr>
         <w:t>2.1 Entry Criteria</w:t>
       </w:r>
+      <w:bookmarkEnd w:id="2"/>
     </w:p>
     <w:p>
       <w:pPr>
@@ -4248,12 +4428,14 @@
           <w:lang w:val="en-US"/>
         </w:rPr>
       </w:pPr>
+      <w:bookmarkStart w:id="3" w:name="_Toc87210911"/>
       <w:r>
         <w:rPr>
           <w:lang w:val="en-US"/>
         </w:rPr>
         <w:t>2.2 Exit Criteria</w:t>
       </w:r>
+      <w:bookmarkEnd w:id="3"/>
     </w:p>
     <w:p>
       <w:pPr>
@@ -4302,12 +4484,15 @@
           <w:lang w:val="en-US"/>
         </w:rPr>
       </w:pPr>
+      <w:bookmarkStart w:id="4" w:name="_Toc87210912"/>
       <w:r>
         <w:rPr>
           <w:lang w:val="en-US"/>
         </w:rPr>
+        <w:lastRenderedPageBreak/>
         <w:t>Goals and Tasks</w:t>
       </w:r>
+      <w:bookmarkEnd w:id="4"/>
     </w:p>
     <w:p>
       <w:pPr>
@@ -4327,8 +4512,15 @@
           <w:lang w:val="en-US"/>
         </w:rPr>
         <w:tab/>
+      </w:r>
+      <w:bookmarkStart w:id="5" w:name="_Toc87210913"/>
+      <w:r>
+        <w:rPr>
+          <w:lang w:val="en-US"/>
+        </w:rPr>
         <w:t>3.1 Goals</w:t>
       </w:r>
+      <w:bookmarkEnd w:id="5"/>
     </w:p>
     <w:p>
       <w:pPr>
@@ -4360,7 +4552,6 @@
         <w:rPr>
           <w:lang w:val="en-US"/>
         </w:rPr>
-        <w:lastRenderedPageBreak/>
         <w:tab/>
       </w:r>
     </w:p>
@@ -4372,12 +4563,14 @@
           <w:lang w:val="en-US"/>
         </w:rPr>
       </w:pPr>
+      <w:bookmarkStart w:id="6" w:name="_Toc87210914"/>
       <w:r>
         <w:rPr>
           <w:lang w:val="en-US"/>
         </w:rPr>
         <w:t>3.2 Tasks</w:t>
       </w:r>
+      <w:bookmarkEnd w:id="6"/>
     </w:p>
     <w:p>
       <w:pPr>
@@ -4485,12 +4678,14 @@
           <w:lang w:val="en-US"/>
         </w:rPr>
       </w:pPr>
+      <w:bookmarkStart w:id="7" w:name="_Toc87210915"/>
       <w:r>
         <w:rPr>
           <w:lang w:val="en-US"/>
         </w:rPr>
         <w:t>Coverage</w:t>
       </w:r>
+      <w:bookmarkEnd w:id="7"/>
     </w:p>
     <w:p>
       <w:pPr>
@@ -4500,12 +4695,14 @@
           <w:lang w:val="en-US"/>
         </w:rPr>
       </w:pPr>
+      <w:bookmarkStart w:id="8" w:name="_Toc87210916"/>
       <w:r>
         <w:rPr>
           <w:lang w:val="en-US"/>
         </w:rPr>
         <w:t>4.1 Manual Testing</w:t>
       </w:r>
+      <w:bookmarkEnd w:id="8"/>
     </w:p>
     <w:p>
       <w:pPr>
@@ -4572,12 +4769,14 @@
           <w:lang w:val="en-US"/>
         </w:rPr>
       </w:pPr>
+      <w:bookmarkStart w:id="9" w:name="_Toc87210917"/>
       <w:r>
         <w:rPr>
           <w:lang w:val="en-US"/>
         </w:rPr>
         <w:t>Unit Testing</w:t>
       </w:r>
+      <w:bookmarkEnd w:id="9"/>
     </w:p>
     <w:p>
       <w:pPr>
@@ -4608,12 +4807,14 @@
           <w:lang w:val="en-US"/>
         </w:rPr>
       </w:pPr>
+      <w:bookmarkStart w:id="10" w:name="_Toc87210918"/>
       <w:r>
         <w:rPr>
           <w:lang w:val="en-US"/>
         </w:rPr>
         <w:t>Approach</w:t>
       </w:r>
+      <w:bookmarkEnd w:id="10"/>
     </w:p>
     <w:p>
       <w:pPr>
@@ -4623,12 +4824,14 @@
           <w:lang w:val="en-US"/>
         </w:rPr>
       </w:pPr>
+      <w:bookmarkStart w:id="11" w:name="_Toc87210919"/>
       <w:r>
         <w:rPr>
           <w:lang w:val="en-US"/>
         </w:rPr>
         <w:t>5.1 Techniques that we used for testing</w:t>
       </w:r>
+      <w:bookmarkEnd w:id="11"/>
     </w:p>
     <w:p>
       <w:pPr>
@@ -4683,12 +4886,14 @@
           <w:lang w:val="en-US"/>
         </w:rPr>
       </w:pPr>
+      <w:bookmarkStart w:id="12" w:name="_Toc87210920"/>
       <w:r>
         <w:rPr>
           <w:lang w:val="en-US"/>
         </w:rPr>
         <w:t>Testing process</w:t>
       </w:r>
+      <w:bookmarkEnd w:id="12"/>
     </w:p>
     <w:p>
       <w:pPr>
@@ -4698,12 +4903,14 @@
           <w:lang w:val="en-US"/>
         </w:rPr>
       </w:pPr>
+      <w:bookmarkStart w:id="13" w:name="_Toc87210921"/>
       <w:r>
         <w:rPr>
           <w:lang w:val="en-US"/>
         </w:rPr>
         <w:t>6.1 Testing results</w:t>
       </w:r>
+      <w:bookmarkEnd w:id="13"/>
     </w:p>
     <w:p>
       <w:pPr>
@@ -4749,12 +4956,14 @@
           <w:lang w:val="en-US"/>
         </w:rPr>
       </w:pPr>
+      <w:bookmarkStart w:id="14" w:name="_Toc87210922"/>
       <w:r>
         <w:rPr>
           <w:lang w:val="en-US"/>
         </w:rPr>
         <w:t>6.2 Resources</w:t>
       </w:r>
+      <w:bookmarkEnd w:id="14"/>
     </w:p>
     <w:p>
       <w:pPr>
@@ -10898,6 +11107,21 @@
 </file>
 
 <file path=customXml/item1.xml><?xml version="1.0" encoding="utf-8"?>
+<?mso-contentType ?>
+<FormTemplates xmlns="http://schemas.microsoft.com/sharepoint/v3/contenttype/forms">
+  <Display>DocumentLibraryForm</Display>
+  <Edit>DocumentLibraryForm</Edit>
+  <New>DocumentLibraryForm</New>
+</FormTemplates>
+</file>
+
+<file path=customXml/item2.xml><?xml version="1.0" encoding="utf-8"?>
+<p:properties xmlns:p="http://schemas.microsoft.com/office/2006/metadata/properties" xmlns:xsi="http://www.w3.org/2001/XMLSchema-instance" xmlns:pc="http://schemas.microsoft.com/office/infopath/2007/PartnerControls">
+  <documentManagement/>
+</p:properties>
+</file>
+
+<file path=customXml/item3.xml><?xml version="1.0" encoding="utf-8"?>
 <ct:contentTypeSchema xmlns:ct="http://schemas.microsoft.com/office/2006/metadata/contentType" xmlns:ma="http://schemas.microsoft.com/office/2006/metadata/properties/metaAttributes" ct:_="" ma:_="" ma:contentTypeName="Document" ma:contentTypeID="0x010100DD75E95A0F27BD47AC31300285970B0D" ma:contentTypeVersion="0" ma:contentTypeDescription="Create a new document." ma:contentTypeScope="" ma:versionID="7e03151f1457cc55ca214237851778cf">
   <xsd:schema xmlns:xsd="http://www.w3.org/2001/XMLSchema" xmlns:xs="http://www.w3.org/2001/XMLSchema" xmlns:p="http://schemas.microsoft.com/office/2006/metadata/properties" targetNamespace="http://schemas.microsoft.com/office/2006/metadata/properties" ma:root="true" ma:fieldsID="6afbfcf7dd94f512a0c1521b617a20c3">
     <xsd:element name="properties">
@@ -11011,26 +11235,28 @@
 </ct:contentTypeSchema>
 </file>
 
-<file path=customXml/item2.xml><?xml version="1.0" encoding="utf-8"?>
-<p:properties xmlns:p="http://schemas.microsoft.com/office/2006/metadata/properties" xmlns:xsi="http://www.w3.org/2001/XMLSchema-instance" xmlns:pc="http://schemas.microsoft.com/office/infopath/2007/PartnerControls">
-  <documentManagement/>
-</p:properties>
-</file>
-
-<file path=customXml/item3.xml><?xml version="1.0" encoding="utf-8"?>
-<?mso-contentType ?>
-<FormTemplates xmlns="http://schemas.microsoft.com/sharepoint/v3/contenttype/forms">
-  <Display>DocumentLibraryForm</Display>
-  <Edit>DocumentLibraryForm</Edit>
-  <New>DocumentLibraryForm</New>
-</FormTemplates>
-</file>
-
 <file path=customXml/item4.xml><?xml version="1.0" encoding="utf-8"?>
 <b:Sources xmlns:b="http://schemas.openxmlformats.org/officeDocument/2006/bibliography" xmlns="http://schemas.openxmlformats.org/officeDocument/2006/bibliography" SelectedStyle="\APASixthEditionOfficeOnline.xsl" StyleName="APA" Version="6"/>
 </file>
 
 <file path=customXml/itemProps1.xml><?xml version="1.0" encoding="utf-8"?>
+<ds:datastoreItem xmlns:ds="http://schemas.openxmlformats.org/officeDocument/2006/customXml" ds:itemID="{4EC02564-B959-4AAA-9D39-C49DAE29D0D0}">
+  <ds:schemaRefs>
+    <ds:schemaRef ds:uri="http://schemas.microsoft.com/sharepoint/v3/contenttype/forms"/>
+  </ds:schemaRefs>
+</ds:datastoreItem>
+</file>
+
+<file path=customXml/itemProps2.xml><?xml version="1.0" encoding="utf-8"?>
+<ds:datastoreItem xmlns:ds="http://schemas.openxmlformats.org/officeDocument/2006/customXml" ds:itemID="{C4E0F150-DBA0-4C64-B65D-94C596BAD38E}">
+  <ds:schemaRefs>
+    <ds:schemaRef ds:uri="http://schemas.microsoft.com/office/2006/metadata/properties"/>
+    <ds:schemaRef ds:uri="http://schemas.microsoft.com/office/infopath/2007/PartnerControls"/>
+  </ds:schemaRefs>
+</ds:datastoreItem>
+</file>
+
+<file path=customXml/itemProps3.xml><?xml version="1.0" encoding="utf-8"?>
 <ds:datastoreItem xmlns:ds="http://schemas.openxmlformats.org/officeDocument/2006/customXml" ds:itemID="{D1103E8C-1CEA-4E5C-84EC-F2DC7E6BCD29}">
   <ds:schemaRefs>
     <ds:schemaRef ds:uri="http://schemas.microsoft.com/office/2006/metadata/contentType"/>
@@ -11046,23 +11272,6 @@
 </ds:datastoreItem>
 </file>
 
-<file path=customXml/itemProps2.xml><?xml version="1.0" encoding="utf-8"?>
-<ds:datastoreItem xmlns:ds="http://schemas.openxmlformats.org/officeDocument/2006/customXml" ds:itemID="{C4E0F150-DBA0-4C64-B65D-94C596BAD38E}">
-  <ds:schemaRefs>
-    <ds:schemaRef ds:uri="http://schemas.microsoft.com/office/2006/metadata/properties"/>
-    <ds:schemaRef ds:uri="http://schemas.microsoft.com/office/infopath/2007/PartnerControls"/>
-  </ds:schemaRefs>
-</ds:datastoreItem>
-</file>
-
-<file path=customXml/itemProps3.xml><?xml version="1.0" encoding="utf-8"?>
-<ds:datastoreItem xmlns:ds="http://schemas.openxmlformats.org/officeDocument/2006/customXml" ds:itemID="{4EC02564-B959-4AAA-9D39-C49DAE29D0D0}">
-  <ds:schemaRefs>
-    <ds:schemaRef ds:uri="http://schemas.microsoft.com/sharepoint/v3/contenttype/forms"/>
-  </ds:schemaRefs>
-</ds:datastoreItem>
-</file>
-
 <file path=customXml/itemProps4.xml><?xml version="1.0" encoding="utf-8"?>
 <ds:datastoreItem xmlns:ds="http://schemas.openxmlformats.org/officeDocument/2006/customXml" ds:itemID="{CF868ED0-18DB-4C4E-8191-2EEC563ECC4A}">
   <ds:schemaRefs>

</xml_diff>